<commit_message>
Added comments to scripts & new menu
</commit_message>
<xml_diff>
--- a/Wild Ball.docx
+++ b/Wild Ball.docx
@@ -687,26 +687,50 @@
       </w:r>
     </w:p>
     <w:p>
-      <w:r>
-        <w:t xml:space="preserve">Полноразмерная карта на </w:t>
-      </w:r>
-      <w:r>
-        <w:rPr>
-          <w:lang w:val="en-US"/>
-        </w:rPr>
-        <w:t>M</w:t>
-      </w:r>
-      <w:r>
-        <w:t xml:space="preserve">, чтобы было видно лабиринт сверху без </w:t>
-      </w:r>
-      <w:r>
-        <w:rPr>
-          <w:lang w:val="en-US"/>
-        </w:rPr>
-        <w:t>POI</w:t>
+      <w:pPr>
+        <w:pStyle w:val="a3"/>
+        <w:numPr>
+          <w:ilvl w:val="0"/>
+          <w:numId w:val="3"/>
+        </w:numPr>
+        <w:rPr>
+          <w:strike/>
+        </w:rPr>
+      </w:pPr>
+      <w:r>
+        <w:rPr>
+          <w:strike/>
+        </w:rPr>
+        <w:t>Полноразмерная к</w:t>
       </w:r>
       <w:bookmarkStart w:id="0" w:name="_GoBack"/>
       <w:bookmarkEnd w:id="0"/>
+      <w:r>
+        <w:rPr>
+          <w:strike/>
+        </w:rPr>
+        <w:t xml:space="preserve">арта на </w:t>
+      </w:r>
+      <w:r>
+        <w:rPr>
+          <w:strike/>
+          <w:lang w:val="en-US"/>
+        </w:rPr>
+        <w:t>M</w:t>
+      </w:r>
+      <w:r>
+        <w:rPr>
+          <w:strike/>
+        </w:rPr>
+        <w:t xml:space="preserve">, чтобы было видно лабиринт сверху без </w:t>
+      </w:r>
+      <w:r>
+        <w:rPr>
+          <w:strike/>
+          <w:lang w:val="en-US"/>
+        </w:rPr>
+        <w:t>POI</w:t>
+      </w:r>
     </w:p>
     <w:sectPr>
       <w:pgSz w:w="11906" w:h="16838"/>
@@ -721,6 +745,119 @@
 <file path=word/numbering.xml><?xml version="1.0" encoding="utf-8"?>
 <w:numbering xmlns:wpc="http://schemas.microsoft.com/office/word/2010/wordprocessingCanvas" xmlns:cx="http://schemas.microsoft.com/office/drawing/2014/chartex" xmlns:cx1="http://schemas.microsoft.com/office/drawing/2015/9/8/chartex" xmlns:cx2="http://schemas.microsoft.com/office/drawing/2015/10/21/chartex" xmlns:cx3="http://schemas.microsoft.com/office/drawing/2016/5/9/chartex" xmlns:cx4="http://schemas.microsoft.com/office/drawing/2016/5/10/chartex" xmlns:cx5="http://schemas.microsoft.com/office/drawing/2016/5/11/chartex" xmlns:cx6="http://schemas.microsoft.com/office/drawing/2016/5/12/chartex" xmlns:cx7="http://schemas.microsoft.com/office/drawing/2016/5/13/chartex" xmlns:cx8="http://schemas.microsoft.com/office/drawing/2016/5/14/chartex" xmlns:mc="http://schemas.openxmlformats.org/markup-compatibility/2006" xmlns:aink="http://schemas.microsoft.com/office/drawing/2016/ink" xmlns:am3d="http://schemas.microsoft.com/office/drawing/2017/model3d" xmlns:o="urn:schemas-microsoft-com:office:office" xmlns:r="http://schemas.openxmlformats.org/officeDocument/2006/relationships" xmlns:m="http://schemas.openxmlformats.org/officeDocument/2006/math" xmlns:v="urn:schemas-microsoft-com:vml" xmlns:wp14="http://schemas.microsoft.com/office/word/2010/wordprocessingDrawing" xmlns:wp="http://schemas.openxmlformats.org/drawingml/2006/wordprocessingDrawing" xmlns:w10="urn:schemas-microsoft-com:office:word" xmlns:w="http://schemas.openxmlformats.org/wordprocessingml/2006/main" xmlns:w14="http://schemas.microsoft.com/office/word/2010/wordml" xmlns:w15="http://schemas.microsoft.com/office/word/2012/wordml" xmlns:w16cid="http://schemas.microsoft.com/office/word/2016/wordml/cid" xmlns:w16se="http://schemas.microsoft.com/office/word/2015/wordml/symex" xmlns:wpg="http://schemas.microsoft.com/office/word/2010/wordprocessingGroup" xmlns:wpi="http://schemas.microsoft.com/office/word/2010/wordprocessingInk" xmlns:wne="http://schemas.microsoft.com/office/word/2006/wordml" xmlns:wps="http://schemas.microsoft.com/office/word/2010/wordprocessingShape" mc:Ignorable="w14 w15 w16se w16cid wp14">
   <w:abstractNum w:abstractNumId="0" w15:restartNumberingAfterBreak="0">
+    <w:nsid w:val="110F3182"/>
+    <w:multiLevelType w:val="hybridMultilevel"/>
+    <w:tmpl w:val="EAD81870"/>
+    <w:lvl w:ilvl="0" w:tplc="04190001">
+      <w:start w:val="1"/>
+      <w:numFmt w:val="bullet"/>
+      <w:lvlText w:val=""/>
+      <w:lvlJc w:val="left"/>
+      <w:pPr>
+        <w:ind w:left="720" w:hanging="360"/>
+      </w:pPr>
+      <w:rPr>
+        <w:rFonts w:ascii="Symbol" w:hAnsi="Symbol" w:hint="default"/>
+      </w:rPr>
+    </w:lvl>
+    <w:lvl w:ilvl="1" w:tplc="04190003" w:tentative="1">
+      <w:start w:val="1"/>
+      <w:numFmt w:val="bullet"/>
+      <w:lvlText w:val="o"/>
+      <w:lvlJc w:val="left"/>
+      <w:pPr>
+        <w:ind w:left="1440" w:hanging="360"/>
+      </w:pPr>
+      <w:rPr>
+        <w:rFonts w:ascii="Courier New" w:hAnsi="Courier New" w:cs="Courier New" w:hint="default"/>
+      </w:rPr>
+    </w:lvl>
+    <w:lvl w:ilvl="2" w:tplc="04190005" w:tentative="1">
+      <w:start w:val="1"/>
+      <w:numFmt w:val="bullet"/>
+      <w:lvlText w:val=""/>
+      <w:lvlJc w:val="left"/>
+      <w:pPr>
+        <w:ind w:left="2160" w:hanging="360"/>
+      </w:pPr>
+      <w:rPr>
+        <w:rFonts w:ascii="Wingdings" w:hAnsi="Wingdings" w:hint="default"/>
+      </w:rPr>
+    </w:lvl>
+    <w:lvl w:ilvl="3" w:tplc="04190001" w:tentative="1">
+      <w:start w:val="1"/>
+      <w:numFmt w:val="bullet"/>
+      <w:lvlText w:val=""/>
+      <w:lvlJc w:val="left"/>
+      <w:pPr>
+        <w:ind w:left="2880" w:hanging="360"/>
+      </w:pPr>
+      <w:rPr>
+        <w:rFonts w:ascii="Symbol" w:hAnsi="Symbol" w:hint="default"/>
+      </w:rPr>
+    </w:lvl>
+    <w:lvl w:ilvl="4" w:tplc="04190003" w:tentative="1">
+      <w:start w:val="1"/>
+      <w:numFmt w:val="bullet"/>
+      <w:lvlText w:val="o"/>
+      <w:lvlJc w:val="left"/>
+      <w:pPr>
+        <w:ind w:left="3600" w:hanging="360"/>
+      </w:pPr>
+      <w:rPr>
+        <w:rFonts w:ascii="Courier New" w:hAnsi="Courier New" w:cs="Courier New" w:hint="default"/>
+      </w:rPr>
+    </w:lvl>
+    <w:lvl w:ilvl="5" w:tplc="04190005" w:tentative="1">
+      <w:start w:val="1"/>
+      <w:numFmt w:val="bullet"/>
+      <w:lvlText w:val=""/>
+      <w:lvlJc w:val="left"/>
+      <w:pPr>
+        <w:ind w:left="4320" w:hanging="360"/>
+      </w:pPr>
+      <w:rPr>
+        <w:rFonts w:ascii="Wingdings" w:hAnsi="Wingdings" w:hint="default"/>
+      </w:rPr>
+    </w:lvl>
+    <w:lvl w:ilvl="6" w:tplc="04190001" w:tentative="1">
+      <w:start w:val="1"/>
+      <w:numFmt w:val="bullet"/>
+      <w:lvlText w:val=""/>
+      <w:lvlJc w:val="left"/>
+      <w:pPr>
+        <w:ind w:left="5040" w:hanging="360"/>
+      </w:pPr>
+      <w:rPr>
+        <w:rFonts w:ascii="Symbol" w:hAnsi="Symbol" w:hint="default"/>
+      </w:rPr>
+    </w:lvl>
+    <w:lvl w:ilvl="7" w:tplc="04190003" w:tentative="1">
+      <w:start w:val="1"/>
+      <w:numFmt w:val="bullet"/>
+      <w:lvlText w:val="o"/>
+      <w:lvlJc w:val="left"/>
+      <w:pPr>
+        <w:ind w:left="5760" w:hanging="360"/>
+      </w:pPr>
+      <w:rPr>
+        <w:rFonts w:ascii="Courier New" w:hAnsi="Courier New" w:cs="Courier New" w:hint="default"/>
+      </w:rPr>
+    </w:lvl>
+    <w:lvl w:ilvl="8" w:tplc="04190005" w:tentative="1">
+      <w:start w:val="1"/>
+      <w:numFmt w:val="bullet"/>
+      <w:lvlText w:val=""/>
+      <w:lvlJc w:val="left"/>
+      <w:pPr>
+        <w:ind w:left="6480" w:hanging="360"/>
+      </w:pPr>
+      <w:rPr>
+        <w:rFonts w:ascii="Wingdings" w:hAnsi="Wingdings" w:hint="default"/>
+      </w:rPr>
+    </w:lvl>
+  </w:abstractNum>
+  <w:abstractNum w:abstractNumId="1" w15:restartNumberingAfterBreak="0">
     <w:nsid w:val="5411571A"/>
     <w:multiLevelType w:val="hybridMultilevel"/>
     <w:tmpl w:val="941463F4"/>
@@ -833,7 +970,7 @@
       </w:rPr>
     </w:lvl>
   </w:abstractNum>
-  <w:abstractNum w:abstractNumId="1" w15:restartNumberingAfterBreak="0">
+  <w:abstractNum w:abstractNumId="2" w15:restartNumberingAfterBreak="0">
     <w:nsid w:val="61BE7B12"/>
     <w:multiLevelType w:val="hybridMultilevel"/>
     <w:tmpl w:val="7E368288"/>
@@ -920,9 +1057,12 @@
     </w:lvl>
   </w:abstractNum>
   <w:num w:numId="1">
+    <w:abstractNumId w:val="2"/>
+  </w:num>
+  <w:num w:numId="2">
     <w:abstractNumId w:val="1"/>
   </w:num>
-  <w:num w:numId="2">
+  <w:num w:numId="3">
     <w:abstractNumId w:val="0"/>
   </w:num>
 </w:numbering>

</xml_diff>

<commit_message>
UI complete, Level2 complete
</commit_message>
<xml_diff>
--- a/Wild Ball.docx
+++ b/Wild Ball.docx
@@ -508,8 +508,14 @@
           <w:ilvl w:val="0"/>
           <w:numId w:val="2"/>
         </w:numPr>
-      </w:pPr>
-      <w:r>
+        <w:rPr>
+          <w:strike/>
+        </w:rPr>
+      </w:pPr>
+      <w:r>
+        <w:rPr>
+          <w:strike/>
+        </w:rPr>
         <w:t>Меню очень слабое – переделать.</w:t>
       </w:r>
     </w:p>
@@ -657,6 +663,95 @@
         </w:rPr>
         <w:t xml:space="preserve"> эффект при смене сцены.</w:t>
       </w:r>
+      <w:r>
+        <w:rPr>
+          <w:strike/>
+        </w:rPr>
+        <w:t xml:space="preserve"> </w:t>
+      </w:r>
+    </w:p>
+    <w:p>
+      <w:pPr>
+        <w:pStyle w:val="a3"/>
+        <w:numPr>
+          <w:ilvl w:val="0"/>
+          <w:numId w:val="2"/>
+        </w:numPr>
+        <w:rPr>
+          <w:strike/>
+        </w:rPr>
+      </w:pPr>
+      <w:r>
+        <w:rPr>
+          <w:strike/>
+        </w:rPr>
+        <w:t xml:space="preserve">Убрать кнопку паузы и сделать её по нажатию на </w:t>
+      </w:r>
+      <w:r>
+        <w:rPr>
+          <w:strike/>
+          <w:lang w:val="en-US"/>
+        </w:rPr>
+        <w:t>ESC</w:t>
+      </w:r>
+      <w:r>
+        <w:rPr>
+          <w:strike/>
+        </w:rPr>
+        <w:t>.</w:t>
+      </w:r>
+    </w:p>
+    <w:p>
+      <w:pPr>
+        <w:pStyle w:val="a3"/>
+        <w:numPr>
+          <w:ilvl w:val="0"/>
+          <w:numId w:val="2"/>
+        </w:numPr>
+        <w:rPr>
+          <w:strike/>
+        </w:rPr>
+      </w:pPr>
+      <w:r>
+        <w:rPr>
+          <w:strike/>
+        </w:rPr>
+        <w:t>Вынести карту на экран паузы.</w:t>
+      </w:r>
+    </w:p>
+    <w:p>
+      <w:pPr>
+        <w:pStyle w:val="a3"/>
+        <w:numPr>
+          <w:ilvl w:val="0"/>
+          <w:numId w:val="2"/>
+        </w:numPr>
+        <w:rPr>
+          <w:strike/>
+        </w:rPr>
+      </w:pPr>
+      <w:r>
+        <w:rPr>
+          <w:strike/>
+        </w:rPr>
+        <w:t xml:space="preserve">Так же на экране паузы отображать информацию о кол-ве </w:t>
+      </w:r>
+      <w:proofErr w:type="spellStart"/>
+      <w:r>
+        <w:rPr>
+          <w:strike/>
+        </w:rPr>
+        <w:t>нод</w:t>
+      </w:r>
+      <w:proofErr w:type="spellEnd"/>
+      <w:r>
+        <w:rPr>
+          <w:strike/>
+        </w:rPr>
+        <w:t xml:space="preserve"> на уровне.</w:t>
+      </w:r>
+      <w:bookmarkStart w:id="0" w:name="_GoBack"/>
+      <w:bookmarkEnd w:id="0"/>
     </w:p>
     <w:p>
       <w:pPr>
@@ -701,15 +796,7 @@
         <w:rPr>
           <w:strike/>
         </w:rPr>
-        <w:t>Полноразмерная к</w:t>
-      </w:r>
-      <w:bookmarkStart w:id="0" w:name="_GoBack"/>
-      <w:bookmarkEnd w:id="0"/>
-      <w:r>
-        <w:rPr>
-          <w:strike/>
-        </w:rPr>
-        <w:t xml:space="preserve">арта на </w:t>
+        <w:t xml:space="preserve">Полноразмерная карта на </w:t>
       </w:r>
       <w:r>
         <w:rPr>
@@ -858,6 +945,92 @@
     </w:lvl>
   </w:abstractNum>
   <w:abstractNum w:abstractNumId="1" w15:restartNumberingAfterBreak="0">
+    <w:nsid w:val="1A0B43B9"/>
+    <w:multiLevelType w:val="hybridMultilevel"/>
+    <w:tmpl w:val="B808A272"/>
+    <w:lvl w:ilvl="0" w:tplc="0419000F">
+      <w:start w:val="1"/>
+      <w:numFmt w:val="decimal"/>
+      <w:lvlText w:val="%1."/>
+      <w:lvlJc w:val="left"/>
+      <w:pPr>
+        <w:ind w:left="1440" w:hanging="360"/>
+      </w:pPr>
+    </w:lvl>
+    <w:lvl w:ilvl="1" w:tplc="04190019" w:tentative="1">
+      <w:start w:val="1"/>
+      <w:numFmt w:val="lowerLetter"/>
+      <w:lvlText w:val="%2."/>
+      <w:lvlJc w:val="left"/>
+      <w:pPr>
+        <w:ind w:left="2160" w:hanging="360"/>
+      </w:pPr>
+    </w:lvl>
+    <w:lvl w:ilvl="2" w:tplc="0419001B" w:tentative="1">
+      <w:start w:val="1"/>
+      <w:numFmt w:val="lowerRoman"/>
+      <w:lvlText w:val="%3."/>
+      <w:lvlJc w:val="right"/>
+      <w:pPr>
+        <w:ind w:left="2880" w:hanging="180"/>
+      </w:pPr>
+    </w:lvl>
+    <w:lvl w:ilvl="3" w:tplc="0419000F" w:tentative="1">
+      <w:start w:val="1"/>
+      <w:numFmt w:val="decimal"/>
+      <w:lvlText w:val="%4."/>
+      <w:lvlJc w:val="left"/>
+      <w:pPr>
+        <w:ind w:left="3600" w:hanging="360"/>
+      </w:pPr>
+    </w:lvl>
+    <w:lvl w:ilvl="4" w:tplc="04190019" w:tentative="1">
+      <w:start w:val="1"/>
+      <w:numFmt w:val="lowerLetter"/>
+      <w:lvlText w:val="%5."/>
+      <w:lvlJc w:val="left"/>
+      <w:pPr>
+        <w:ind w:left="4320" w:hanging="360"/>
+      </w:pPr>
+    </w:lvl>
+    <w:lvl w:ilvl="5" w:tplc="0419001B" w:tentative="1">
+      <w:start w:val="1"/>
+      <w:numFmt w:val="lowerRoman"/>
+      <w:lvlText w:val="%6."/>
+      <w:lvlJc w:val="right"/>
+      <w:pPr>
+        <w:ind w:left="5040" w:hanging="180"/>
+      </w:pPr>
+    </w:lvl>
+    <w:lvl w:ilvl="6" w:tplc="0419000F" w:tentative="1">
+      <w:start w:val="1"/>
+      <w:numFmt w:val="decimal"/>
+      <w:lvlText w:val="%7."/>
+      <w:lvlJc w:val="left"/>
+      <w:pPr>
+        <w:ind w:left="5760" w:hanging="360"/>
+      </w:pPr>
+    </w:lvl>
+    <w:lvl w:ilvl="7" w:tplc="04190019" w:tentative="1">
+      <w:start w:val="1"/>
+      <w:numFmt w:val="lowerLetter"/>
+      <w:lvlText w:val="%8."/>
+      <w:lvlJc w:val="left"/>
+      <w:pPr>
+        <w:ind w:left="6480" w:hanging="360"/>
+      </w:pPr>
+    </w:lvl>
+    <w:lvl w:ilvl="8" w:tplc="0419001B" w:tentative="1">
+      <w:start w:val="1"/>
+      <w:numFmt w:val="lowerRoman"/>
+      <w:lvlText w:val="%9."/>
+      <w:lvlJc w:val="right"/>
+      <w:pPr>
+        <w:ind w:left="7200" w:hanging="180"/>
+      </w:pPr>
+    </w:lvl>
+  </w:abstractNum>
+  <w:abstractNum w:abstractNumId="2" w15:restartNumberingAfterBreak="0">
     <w:nsid w:val="5411571A"/>
     <w:multiLevelType w:val="hybridMultilevel"/>
     <w:tmpl w:val="941463F4"/>
@@ -970,7 +1143,7 @@
       </w:rPr>
     </w:lvl>
   </w:abstractNum>
-  <w:abstractNum w:abstractNumId="2" w15:restartNumberingAfterBreak="0">
+  <w:abstractNum w:abstractNumId="3" w15:restartNumberingAfterBreak="0">
     <w:nsid w:val="61BE7B12"/>
     <w:multiLevelType w:val="hybridMultilevel"/>
     <w:tmpl w:val="7E368288"/>
@@ -1057,13 +1230,16 @@
     </w:lvl>
   </w:abstractNum>
   <w:num w:numId="1">
-    <w:abstractNumId w:val="2"/>
+    <w:abstractNumId w:val="3"/>
   </w:num>
   <w:num w:numId="2">
-    <w:abstractNumId w:val="1"/>
+    <w:abstractNumId w:val="2"/>
   </w:num>
   <w:num w:numId="3">
     <w:abstractNumId w:val="0"/>
+  </w:num>
+  <w:num w:numId="4">
+    <w:abstractNumId w:val="1"/>
   </w:num>
 </w:numbering>
 </file>

</xml_diff>

<commit_message>
Level4 and credits scene complete
</commit_message>
<xml_diff>
--- a/Wild Ball.docx
+++ b/Wild Ball.docx
@@ -750,6 +750,60 @@
         </w:rPr>
         <w:t xml:space="preserve"> на уровне.</w:t>
       </w:r>
+    </w:p>
+    <w:p>
+      <w:pPr>
+        <w:pStyle w:val="a3"/>
+        <w:numPr>
+          <w:ilvl w:val="0"/>
+          <w:numId w:val="2"/>
+        </w:numPr>
+        <w:rPr>
+          <w:strike/>
+        </w:rPr>
+      </w:pPr>
+      <w:r>
+        <w:t>Добавить звуки на кнопки в меню паузы</w:t>
+      </w:r>
+      <w:r>
+        <w:t>.</w:t>
+      </w:r>
+    </w:p>
+    <w:p>
+      <w:pPr>
+        <w:pStyle w:val="a3"/>
+        <w:numPr>
+          <w:ilvl w:val="0"/>
+          <w:numId w:val="2"/>
+        </w:numPr>
+        <w:rPr>
+          <w:strike/>
+        </w:rPr>
+      </w:pPr>
+      <w:r>
+        <w:t xml:space="preserve">Переделать </w:t>
+      </w:r>
+      <w:r>
+        <w:rPr>
+          <w:lang w:val="en-US"/>
+        </w:rPr>
+        <w:t>Particle</w:t>
+      </w:r>
+      <w:r>
+        <w:t xml:space="preserve"> </w:t>
+      </w:r>
+      <w:r>
+        <w:rPr>
+          <w:lang w:val="en-US"/>
+        </w:rPr>
+        <w:t>System</w:t>
+      </w:r>
+      <w:r>
+        <w:t xml:space="preserve"> </w:t>
+      </w:r>
+      <w:r>
+        <w:t>на бонусах.</w:t>
+      </w:r>
       <w:bookmarkStart w:id="0" w:name="_GoBack"/>
       <w:bookmarkEnd w:id="0"/>
     </w:p>
@@ -818,6 +872,80 @@
         </w:rPr>
         <w:t>POI</w:t>
       </w:r>
+    </w:p>
+    <w:p>
+      <w:pPr>
+        <w:spacing w:after="0"/>
+        <w:rPr>
+          <w:b/>
+        </w:rPr>
+      </w:pPr>
+      <w:r>
+        <w:rPr>
+          <w:b/>
+        </w:rPr>
+        <w:t>Глюки и баги:</w:t>
+      </w:r>
+    </w:p>
+    <w:p>
+      <w:pPr>
+        <w:pStyle w:val="a3"/>
+        <w:numPr>
+          <w:ilvl w:val="0"/>
+          <w:numId w:val="3"/>
+        </w:numPr>
+        <w:spacing w:after="0"/>
+        <w:rPr>
+          <w:b/>
+        </w:rPr>
+      </w:pPr>
+      <w:r>
+        <w:t xml:space="preserve">Кнопка </w:t>
+      </w:r>
+      <w:r>
+        <w:rPr>
+          <w:lang w:val="en-US"/>
+        </w:rPr>
+        <w:t>RESUME</w:t>
+      </w:r>
+      <w:r>
+        <w:t xml:space="preserve"> </w:t>
+      </w:r>
+      <w:r>
+        <w:t>не возвращается в состояние нормал из-за того, что панель паузы сразу отключается.</w:t>
+      </w:r>
+    </w:p>
+    <w:p>
+      <w:pPr>
+        <w:pStyle w:val="a3"/>
+        <w:numPr>
+          <w:ilvl w:val="0"/>
+          <w:numId w:val="3"/>
+        </w:numPr>
+        <w:spacing w:after="0"/>
+        <w:rPr>
+          <w:b/>
+        </w:rPr>
+      </w:pPr>
+      <w:r>
+        <w:t xml:space="preserve">Кнопки в меню паузы не </w:t>
+      </w:r>
+      <w:proofErr w:type="gramStart"/>
+      <w:r>
+        <w:t>работают</w:t>
+      </w:r>
+      <w:proofErr w:type="gramEnd"/>
+      <w:r>
+        <w:t xml:space="preserve"> когда сфера летит вниз через ловушку.</w:t>
+      </w:r>
+    </w:p>
+    <w:p>
+      <w:pPr>
+        <w:spacing w:after="0"/>
+        <w:rPr>
+          <w:b/>
+        </w:rPr>
+      </w:pPr>
     </w:p>
     <w:sectPr>
       <w:pgSz w:w="11906" w:h="16838"/>
@@ -834,7 +962,7 @@
   <w:abstractNum w:abstractNumId="0" w15:restartNumberingAfterBreak="0">
     <w:nsid w:val="110F3182"/>
     <w:multiLevelType w:val="hybridMultilevel"/>
-    <w:tmpl w:val="EAD81870"/>
+    <w:tmpl w:val="6F963790"/>
     <w:lvl w:ilvl="0" w:tplc="04190001">
       <w:start w:val="1"/>
       <w:numFmt w:val="bullet"/>

</xml_diff>

<commit_message>
Fixed green and yellow spheres color
</commit_message>
<xml_diff>
--- a/Wild Ball.docx
+++ b/Wild Ball.docx
@@ -804,140 +804,138 @@
       <w:r>
         <w:t>на бонусах.</w:t>
       </w:r>
+    </w:p>
+    <w:p>
+      <w:pPr>
+        <w:rPr>
+          <w:strike/>
+        </w:rPr>
+      </w:pPr>
+    </w:p>
+    <w:p>
+      <w:pPr>
+        <w:rPr>
+          <w:b/>
+        </w:rPr>
+      </w:pPr>
+      <w:proofErr w:type="spellStart"/>
+      <w:r>
+        <w:rPr>
+          <w:b/>
+        </w:rPr>
+        <w:t>Хотелки</w:t>
+      </w:r>
+      <w:proofErr w:type="spellEnd"/>
+      <w:r>
+        <w:rPr>
+          <w:b/>
+        </w:rPr>
+        <w:t>:</w:t>
+      </w:r>
+    </w:p>
+    <w:p>
+      <w:pPr>
+        <w:pStyle w:val="a3"/>
+        <w:numPr>
+          <w:ilvl w:val="0"/>
+          <w:numId w:val="3"/>
+        </w:numPr>
+        <w:rPr>
+          <w:strike/>
+        </w:rPr>
+      </w:pPr>
+      <w:r>
+        <w:rPr>
+          <w:strike/>
+        </w:rPr>
+        <w:t xml:space="preserve">Полноразмерная карта на </w:t>
+      </w:r>
+      <w:r>
+        <w:rPr>
+          <w:strike/>
+          <w:lang w:val="en-US"/>
+        </w:rPr>
+        <w:t>M</w:t>
+      </w:r>
+      <w:r>
+        <w:rPr>
+          <w:strike/>
+        </w:rPr>
+        <w:t xml:space="preserve">, чтобы было видно лабиринт сверху без </w:t>
+      </w:r>
+      <w:r>
+        <w:rPr>
+          <w:strike/>
+          <w:lang w:val="en-US"/>
+        </w:rPr>
+        <w:t>POI</w:t>
+      </w:r>
+    </w:p>
+    <w:p>
+      <w:pPr>
+        <w:spacing w:after="0"/>
+        <w:rPr>
+          <w:b/>
+        </w:rPr>
+      </w:pPr>
+      <w:r>
+        <w:rPr>
+          <w:b/>
+        </w:rPr>
+        <w:t>Глюки и баги:</w:t>
+      </w:r>
+    </w:p>
+    <w:p>
+      <w:pPr>
+        <w:pStyle w:val="a3"/>
+        <w:numPr>
+          <w:ilvl w:val="0"/>
+          <w:numId w:val="3"/>
+        </w:numPr>
+        <w:spacing w:after="0"/>
+        <w:rPr>
+          <w:b/>
+        </w:rPr>
+      </w:pPr>
+      <w:r>
+        <w:t xml:space="preserve">Кнопка </w:t>
+      </w:r>
+      <w:r>
+        <w:rPr>
+          <w:lang w:val="en-US"/>
+        </w:rPr>
+        <w:t>RESUME</w:t>
+      </w:r>
+      <w:r>
+        <w:t xml:space="preserve"> </w:t>
+      </w:r>
+      <w:r>
+        <w:t>не возвращается в состояние нормал из-за того, что панель паузы сразу отключается.</w:t>
+      </w:r>
+    </w:p>
+    <w:p>
+      <w:pPr>
+        <w:pStyle w:val="a3"/>
+        <w:numPr>
+          <w:ilvl w:val="0"/>
+          <w:numId w:val="3"/>
+        </w:numPr>
+        <w:spacing w:after="0"/>
+        <w:rPr>
+          <w:b/>
+        </w:rPr>
+      </w:pPr>
+      <w:r>
+        <w:t xml:space="preserve">Кнопки в меню паузы не </w:t>
+      </w:r>
+      <w:r>
+        <w:t>работают,</w:t>
+      </w:r>
+      <w:r>
+        <w:t xml:space="preserve"> когда сфера летит вниз через ловушку.</w:t>
+      </w:r>
       <w:bookmarkStart w:id="0" w:name="_GoBack"/>
       <w:bookmarkEnd w:id="0"/>
-    </w:p>
-    <w:p>
-      <w:pPr>
-        <w:rPr>
-          <w:strike/>
-        </w:rPr>
-      </w:pPr>
-    </w:p>
-    <w:p>
-      <w:pPr>
-        <w:rPr>
-          <w:b/>
-        </w:rPr>
-      </w:pPr>
-      <w:proofErr w:type="spellStart"/>
-      <w:r>
-        <w:rPr>
-          <w:b/>
-        </w:rPr>
-        <w:t>Хотелки</w:t>
-      </w:r>
-      <w:proofErr w:type="spellEnd"/>
-      <w:r>
-        <w:rPr>
-          <w:b/>
-        </w:rPr>
-        <w:t>:</w:t>
-      </w:r>
-    </w:p>
-    <w:p>
-      <w:pPr>
-        <w:pStyle w:val="a3"/>
-        <w:numPr>
-          <w:ilvl w:val="0"/>
-          <w:numId w:val="3"/>
-        </w:numPr>
-        <w:rPr>
-          <w:strike/>
-        </w:rPr>
-      </w:pPr>
-      <w:r>
-        <w:rPr>
-          <w:strike/>
-        </w:rPr>
-        <w:t xml:space="preserve">Полноразмерная карта на </w:t>
-      </w:r>
-      <w:r>
-        <w:rPr>
-          <w:strike/>
-          <w:lang w:val="en-US"/>
-        </w:rPr>
-        <w:t>M</w:t>
-      </w:r>
-      <w:r>
-        <w:rPr>
-          <w:strike/>
-        </w:rPr>
-        <w:t xml:space="preserve">, чтобы было видно лабиринт сверху без </w:t>
-      </w:r>
-      <w:r>
-        <w:rPr>
-          <w:strike/>
-          <w:lang w:val="en-US"/>
-        </w:rPr>
-        <w:t>POI</w:t>
-      </w:r>
-    </w:p>
-    <w:p>
-      <w:pPr>
-        <w:spacing w:after="0"/>
-        <w:rPr>
-          <w:b/>
-        </w:rPr>
-      </w:pPr>
-      <w:r>
-        <w:rPr>
-          <w:b/>
-        </w:rPr>
-        <w:t>Глюки и баги:</w:t>
-      </w:r>
-    </w:p>
-    <w:p>
-      <w:pPr>
-        <w:pStyle w:val="a3"/>
-        <w:numPr>
-          <w:ilvl w:val="0"/>
-          <w:numId w:val="3"/>
-        </w:numPr>
-        <w:spacing w:after="0"/>
-        <w:rPr>
-          <w:b/>
-        </w:rPr>
-      </w:pPr>
-      <w:r>
-        <w:t xml:space="preserve">Кнопка </w:t>
-      </w:r>
-      <w:r>
-        <w:rPr>
-          <w:lang w:val="en-US"/>
-        </w:rPr>
-        <w:t>RESUME</w:t>
-      </w:r>
-      <w:r>
-        <w:t xml:space="preserve"> </w:t>
-      </w:r>
-      <w:r>
-        <w:t>не возвращается в состояние нормал из-за того, что панель паузы сразу отключается.</w:t>
-      </w:r>
-    </w:p>
-    <w:p>
-      <w:pPr>
-        <w:pStyle w:val="a3"/>
-        <w:numPr>
-          <w:ilvl w:val="0"/>
-          <w:numId w:val="3"/>
-        </w:numPr>
-        <w:spacing w:after="0"/>
-        <w:rPr>
-          <w:b/>
-        </w:rPr>
-      </w:pPr>
-      <w:r>
-        <w:t xml:space="preserve">Кнопки в меню паузы не </w:t>
-      </w:r>
-      <w:proofErr w:type="gramStart"/>
-      <w:r>
-        <w:t>работают</w:t>
-      </w:r>
-      <w:proofErr w:type="gramEnd"/>
-      <w:r>
-        <w:t xml:space="preserve"> когда сфера летит вниз через ловушку.</w:t>
-      </w:r>
     </w:p>
     <w:p>
       <w:pPr>

</xml_diff>

<commit_message>
Level2 pause menu buttons fixed
</commit_message>
<xml_diff>
--- a/Wild Ball.docx
+++ b/Wild Ball.docx
@@ -933,6 +933,22 @@
       </w:r>
       <w:r>
         <w:t xml:space="preserve"> когда сфера летит вниз через ловушку.</w:t>
+      </w:r>
+    </w:p>
+    <w:p>
+      <w:pPr>
+        <w:pStyle w:val="a3"/>
+        <w:numPr>
+          <w:ilvl w:val="0"/>
+          <w:numId w:val="3"/>
+        </w:numPr>
+        <w:spacing w:after="0"/>
+        <w:rPr>
+          <w:b/>
+        </w:rPr>
+      </w:pPr>
+      <w:r>
+        <w:t>Кнопки меню не всегда срабатывают в билде.</w:t>
       </w:r>
       <w:bookmarkStart w:id="0" w:name="_GoBack"/>
       <w:bookmarkEnd w:id="0"/>

</xml_diff>